<commit_message>
update image caption index
</commit_message>
<xml_diff>
--- a/doc/Final Paper v2.docx
+++ b/doc/Final Paper v2.docx
@@ -267,7 +267,6 @@
         <w:rPr>
           <w:rFonts w:cs="Arial"/>
           <w:noProof/>
-          <w:lang w:val="id-ID" w:eastAsia="id-ID"/>
         </w:rPr>
         <w:drawing>
           <wp:inline distT="0" distB="0" distL="0" distR="0" wp14:anchorId="42DE05F2" wp14:editId="5A96F738">
@@ -1191,7 +1190,6 @@
       <w:r>
         <w:rPr>
           <w:noProof/>
-          <w:lang w:val="id-ID" w:eastAsia="id-ID"/>
         </w:rPr>
         <w:drawing>
           <wp:anchor distT="0" distB="0" distL="114300" distR="114300" simplePos="0" relativeHeight="251658752" behindDoc="0" locked="0" layoutInCell="1" allowOverlap="1">
@@ -7763,7 +7761,21 @@
             <w:rStyle w:val="Hyperlink"/>
             <w:noProof/>
           </w:rPr>
-          <w:t>Gambar  6: Gambar diatas menggambarkan proses NodeJS merequest data akses kedatabase menurut (Benjamin San Souci, 2014)</w:t>
+          <w:t>Gambar  6: Gambar diatas menggamb</w:t>
+        </w:r>
+        <w:r>
+          <w:rPr>
+            <w:rStyle w:val="Hyperlink"/>
+            <w:noProof/>
+          </w:rPr>
+          <w:t>a</w:t>
+        </w:r>
+        <w:r>
+          <w:rPr>
+            <w:rStyle w:val="Hyperlink"/>
+            <w:noProof/>
+          </w:rPr>
+          <w:t>rkan proses NodeJS merequest data akses kedatabase menurut (Benjamin San Souci, 2014)</w:t>
         </w:r>
         <w:r>
           <w:rPr>
@@ -8355,7 +8367,23 @@
             <w:noProof/>
             <w:lang w:val="id-ID"/>
           </w:rPr>
-          <w:t>: Graph flowchart dari fungsional pengambilan detail journal.</w:t>
+          <w:t>: Graph fl</w:t>
+        </w:r>
+        <w:r>
+          <w:rPr>
+            <w:rStyle w:val="Hyperlink"/>
+            <w:noProof/>
+            <w:lang w:val="id-ID"/>
+          </w:rPr>
+          <w:t>o</w:t>
+        </w:r>
+        <w:r>
+          <w:rPr>
+            <w:rStyle w:val="Hyperlink"/>
+            <w:noProof/>
+            <w:lang w:val="id-ID"/>
+          </w:rPr>
+          <w:t>wchart dari fungsional pengambilan detail journal.</w:t>
         </w:r>
         <w:r>
           <w:rPr>
@@ -9903,8 +9931,6 @@
         <w:spacing w:line="360" w:lineRule="auto"/>
       </w:pPr>
       <w:bookmarkStart w:id="21" w:name="_Toc472263535"/>
-      <w:bookmarkStart w:id="22" w:name="_GoBack"/>
-      <w:bookmarkEnd w:id="22"/>
       <w:r>
         <w:lastRenderedPageBreak/>
         <w:t>BAB I</w:t>
@@ -9919,17 +9945,17 @@
         <w:pStyle w:val="Heading2"/>
         <w:jc w:val="center"/>
       </w:pPr>
-      <w:bookmarkStart w:id="23" w:name="_Toc447814055"/>
-      <w:bookmarkStart w:id="24" w:name="_Toc447814095"/>
-      <w:bookmarkStart w:id="25" w:name="_Toc447814221"/>
-      <w:bookmarkStart w:id="26" w:name="_Toc472263536"/>
+      <w:bookmarkStart w:id="22" w:name="_Toc447814055"/>
+      <w:bookmarkStart w:id="23" w:name="_Toc447814095"/>
+      <w:bookmarkStart w:id="24" w:name="_Toc447814221"/>
+      <w:bookmarkStart w:id="25" w:name="_Toc472263536"/>
       <w:r>
         <w:t>PENDAHULUAN</w:t>
       </w:r>
+      <w:bookmarkEnd w:id="22"/>
       <w:bookmarkEnd w:id="23"/>
       <w:bookmarkEnd w:id="24"/>
       <w:bookmarkEnd w:id="25"/>
-      <w:bookmarkEnd w:id="26"/>
     </w:p>
     <w:p>
       <w:pPr>
@@ -9941,11 +9967,11 @@
         <w:spacing w:line="360" w:lineRule="auto"/>
         <w:ind w:left="360"/>
       </w:pPr>
-      <w:bookmarkStart w:id="27" w:name="_Toc472263537"/>
+      <w:bookmarkStart w:id="26" w:name="_Toc472263537"/>
       <w:r>
         <w:t>LATAR BELAKANG</w:t>
       </w:r>
-      <w:bookmarkEnd w:id="27"/>
+      <w:bookmarkEnd w:id="26"/>
     </w:p>
     <w:p>
       <w:pPr>
@@ -10062,7 +10088,16 @@
           <w:rFonts w:cs="Arial"/>
           <w:szCs w:val="20"/>
         </w:rPr>
-        <w:t xml:space="preserve"> di Indonesia telah melonjak sangat tinggi, termasuk perkembangan di sek</w:t>
+        <w:t xml:space="preserve"> di Indonesia telah melon</w:t>
+      </w:r>
+      <w:bookmarkStart w:id="27" w:name="_GoBack"/>
+      <w:bookmarkEnd w:id="27"/>
+      <w:r>
+        <w:rPr>
+          <w:rFonts w:cs="Arial"/>
+          <w:szCs w:val="20"/>
+        </w:rPr>
+        <w:t>jak sangat tinggi, termasuk perkembangan di sek</w:t>
       </w:r>
       <w:r>
         <w:rPr>
@@ -12624,6 +12659,7 @@
           <w:id w:val="-761760441"/>
           <w:citation/>
         </w:sdtPr>
+        <w:sdtEndPr/>
         <w:sdtContent>
           <w:r>
             <w:rPr>
@@ -12783,6 +12819,7 @@
           <w:id w:val="-1496873841"/>
           <w:citation/>
         </w:sdtPr>
+        <w:sdtEndPr/>
         <w:sdtContent>
           <w:r>
             <w:rPr>
@@ -12875,6 +12912,7 @@
           <w:id w:val="22612475"/>
           <w:citation/>
         </w:sdtPr>
+        <w:sdtEndPr/>
         <w:sdtContent>
           <w:r>
             <w:rPr>
@@ -13272,14 +13310,27 @@
       <w:r>
         <w:t xml:space="preserve">Table </w:t>
       </w:r>
-      <w:fldSimple w:instr=" SEQ Table \* ARABIC ">
-        <w:r>
-          <w:rPr>
-            <w:noProof/>
-          </w:rPr>
-          <w:t>1</w:t>
-        </w:r>
-      </w:fldSimple>
+      <w:r>
+        <w:fldChar w:fldCharType="begin"/>
+      </w:r>
+      <w:r>
+        <w:instrText xml:space="preserve"> SEQ Table \* ARABIC </w:instrText>
+      </w:r>
+      <w:r>
+        <w:fldChar w:fldCharType="separate"/>
+      </w:r>
+      <w:r>
+        <w:rPr>
+          <w:noProof/>
+        </w:rPr>
+        <w:t>1</w:t>
+      </w:r>
+      <w:r>
+        <w:rPr>
+          <w:noProof/>
+        </w:rPr>
+        <w:fldChar w:fldCharType="end"/>
+      </w:r>
       <w:r>
         <w:t>: HTTP methods</w:t>
       </w:r>
@@ -13291,6 +13342,7 @@
           <w:id w:val="-847947319"/>
           <w:citation/>
         </w:sdtPr>
+        <w:sdtEndPr/>
         <w:sdtContent>
           <w:r>
             <w:fldChar w:fldCharType="begin"/>
@@ -13353,6 +13405,7 @@
           <w:id w:val="-1309467688"/>
           <w:citation/>
         </w:sdtPr>
+        <w:sdtEndPr/>
         <w:sdtContent>
           <w:r>
             <w:rPr>
@@ -13815,14 +13868,27 @@
       <w:r>
         <w:t xml:space="preserve">Table </w:t>
       </w:r>
-      <w:fldSimple w:instr=" SEQ Table \* ARABIC ">
-        <w:r>
-          <w:rPr>
-            <w:noProof/>
-          </w:rPr>
-          <w:t>2</w:t>
-        </w:r>
-      </w:fldSimple>
+      <w:r>
+        <w:fldChar w:fldCharType="begin"/>
+      </w:r>
+      <w:r>
+        <w:instrText xml:space="preserve"> SEQ Table \* ARABIC </w:instrText>
+      </w:r>
+      <w:r>
+        <w:fldChar w:fldCharType="separate"/>
+      </w:r>
+      <w:r>
+        <w:rPr>
+          <w:noProof/>
+        </w:rPr>
+        <w:t>2</w:t>
+      </w:r>
+      <w:r>
+        <w:rPr>
+          <w:noProof/>
+        </w:rPr>
+        <w:fldChar w:fldCharType="end"/>
+      </w:r>
       <w:r>
         <w:t>: Menampilkan kode HTTP status</w:t>
       </w:r>
@@ -13834,6 +13900,7 @@
           <w:id w:val="-1261448855"/>
           <w:citation/>
         </w:sdtPr>
+        <w:sdtEndPr/>
         <w:sdtContent>
           <w:r>
             <w:fldChar w:fldCharType="begin"/>
@@ -13918,6 +13985,7 @@
           <w:id w:val="-361211354"/>
           <w:citation/>
         </w:sdtPr>
+        <w:sdtEndPr/>
         <w:sdtContent>
           <w:r>
             <w:fldChar w:fldCharType="begin"/>
@@ -13966,10 +14034,9 @@
       <w:r>
         <w:rPr>
           <w:noProof/>
-          <w:lang w:val="id-ID" w:eastAsia="id-ID"/>
         </w:rPr>
         <w:drawing>
-          <wp:inline distT="0" distB="0" distL="0" distR="0" wp14:anchorId="1201AD4E" wp14:editId="6562467A">
+          <wp:inline distT="0" distB="0" distL="0" distR="0" wp14:anchorId="35E32031" wp14:editId="6556D9A8">
             <wp:extent cx="5400675" cy="3093085"/>
             <wp:effectExtent l="0" t="0" r="9525" b="0"/>
             <wp:docPr id="4" name="Picture 4"/>
@@ -14045,6 +14112,7 @@
           <w:id w:val="-296768897"/>
           <w:citation/>
         </w:sdtPr>
+        <w:sdtEndPr/>
         <w:sdtContent>
           <w:r>
             <w:fldChar w:fldCharType="begin"/>
@@ -14140,6 +14208,7 @@
           <w:id w:val="1552497916"/>
           <w:citation/>
         </w:sdtPr>
+        <w:sdtEndPr/>
         <w:sdtContent>
           <w:r>
             <w:rPr>
@@ -14246,6 +14315,7 @@
           <w:id w:val="-804936179"/>
           <w:citation/>
         </w:sdtPr>
+        <w:sdtEndPr/>
         <w:sdtContent>
           <w:r>
             <w:rPr>
@@ -14336,6 +14406,7 @@
           <w:id w:val="1493839216"/>
           <w:citation/>
         </w:sdtPr>
+        <w:sdtEndPr/>
         <w:sdtContent>
           <w:r>
             <w:rPr>
@@ -14443,6 +14514,7 @@
           <w:id w:val="2030065568"/>
           <w:citation/>
         </w:sdtPr>
+        <w:sdtEndPr/>
         <w:sdtContent>
           <w:r>
             <w:rPr>
@@ -14589,6 +14661,7 @@
           <w:id w:val="-1241795418"/>
           <w:citation/>
         </w:sdtPr>
+        <w:sdtEndPr/>
         <w:sdtContent>
           <w:r>
             <w:fldChar w:fldCharType="begin"/>
@@ -14681,6 +14754,7 @@
           <w:id w:val="1934629134"/>
           <w:citation/>
         </w:sdtPr>
+        <w:sdtEndPr/>
         <w:sdtContent>
           <w:r>
             <w:fldChar w:fldCharType="begin"/>
@@ -14776,6 +14850,7 @@
           <w:id w:val="-321201082"/>
           <w:citation/>
         </w:sdtPr>
+        <w:sdtEndPr/>
         <w:sdtContent>
           <w:r>
             <w:fldChar w:fldCharType="begin"/>
@@ -14922,6 +14997,7 @@
           <w:id w:val="1071468639"/>
           <w:citation/>
         </w:sdtPr>
+        <w:sdtEndPr/>
         <w:sdtContent>
           <w:r>
             <w:rPr>
@@ -14968,10 +15044,9 @@
       <w:r>
         <w:rPr>
           <w:noProof/>
-          <w:lang w:val="id-ID" w:eastAsia="id-ID"/>
         </w:rPr>
         <w:drawing>
-          <wp:inline distT="0" distB="0" distL="0" distR="0" wp14:anchorId="0636A40F" wp14:editId="79407444">
+          <wp:inline distT="0" distB="0" distL="0" distR="0" wp14:anchorId="16DBC46C" wp14:editId="080B26C0">
             <wp:extent cx="5400675" cy="1140460"/>
             <wp:effectExtent l="0" t="0" r="9525" b="2540"/>
             <wp:docPr id="7" name="Picture 7"/>
@@ -15046,6 +15121,7 @@
           <w:id w:val="-873690197"/>
           <w:citation/>
         </w:sdtPr>
+        <w:sdtEndPr/>
         <w:sdtContent>
           <w:r>
             <w:fldChar w:fldCharType="begin"/>
@@ -15092,10 +15168,9 @@
       <w:r>
         <w:rPr>
           <w:noProof/>
-          <w:lang w:val="id-ID" w:eastAsia="id-ID"/>
         </w:rPr>
         <w:drawing>
-          <wp:anchor distT="0" distB="0" distL="114300" distR="114300" simplePos="0" relativeHeight="251655680" behindDoc="0" locked="0" layoutInCell="1" allowOverlap="1" wp14:anchorId="38B943F9" wp14:editId="36717742">
+          <wp:anchor distT="0" distB="0" distL="114300" distR="114300" simplePos="0" relativeHeight="251655680" behindDoc="0" locked="0" layoutInCell="1" allowOverlap="1" wp14:anchorId="6A483417" wp14:editId="6F035548">
             <wp:simplePos x="0" y="0"/>
             <wp:positionH relativeFrom="column">
               <wp:posOffset>91440</wp:posOffset>
@@ -15148,7 +15223,6 @@
       <w:r>
         <w:rPr>
           <w:noProof/>
-          <w:lang w:val="id-ID" w:eastAsia="id-ID"/>
         </w:rPr>
         <mc:AlternateContent>
           <mc:Choice Requires="wps">
@@ -15203,14 +15277,27 @@
                             <w:r>
                               <w:t xml:space="preserve">Gambar  </w:t>
                             </w:r>
-                            <w:fldSimple w:instr=" SEQ Gambar_ \* ARABIC ">
-                              <w:r>
-                                <w:rPr>
-                                  <w:noProof/>
-                                </w:rPr>
-                                <w:t>3</w:t>
-                              </w:r>
-                            </w:fldSimple>
+                            <w:r>
+                              <w:fldChar w:fldCharType="begin"/>
+                            </w:r>
+                            <w:r>
+                              <w:instrText xml:space="preserve"> SEQ Gambar_ \* ARABIC </w:instrText>
+                            </w:r>
+                            <w:r>
+                              <w:fldChar w:fldCharType="separate"/>
+                            </w:r>
+                            <w:r>
+                              <w:rPr>
+                                <w:noProof/>
+                              </w:rPr>
+                              <w:t>3</w:t>
+                            </w:r>
+                            <w:r>
+                              <w:rPr>
+                                <w:noProof/>
+                              </w:rPr>
+                              <w:fldChar w:fldCharType="end"/>
+                            </w:r>
                             <w:r>
                               <w:t xml:space="preserve">: Struktur (array) pada format data JSON, </w:t>
                             </w:r>
@@ -15219,6 +15306,7 @@
                                 <w:id w:val="1080947516"/>
                                 <w:citation/>
                               </w:sdtPr>
+                              <w:sdtEndPr/>
                               <w:sdtContent>
                                 <w:r>
                                   <w:fldChar w:fldCharType="begin"/>
@@ -15286,14 +15374,27 @@
                       <w:r>
                         <w:t xml:space="preserve">Gambar  </w:t>
                       </w:r>
-                      <w:fldSimple w:instr=" SEQ Gambar_ \* ARABIC ">
-                        <w:r>
-                          <w:rPr>
-                            <w:noProof/>
-                          </w:rPr>
-                          <w:t>3</w:t>
-                        </w:r>
-                      </w:fldSimple>
+                      <w:r>
+                        <w:fldChar w:fldCharType="begin"/>
+                      </w:r>
+                      <w:r>
+                        <w:instrText xml:space="preserve"> SEQ Gambar_ \* ARABIC </w:instrText>
+                      </w:r>
+                      <w:r>
+                        <w:fldChar w:fldCharType="separate"/>
+                      </w:r>
+                      <w:r>
+                        <w:rPr>
+                          <w:noProof/>
+                        </w:rPr>
+                        <w:t>3</w:t>
+                      </w:r>
+                      <w:r>
+                        <w:rPr>
+                          <w:noProof/>
+                        </w:rPr>
+                        <w:fldChar w:fldCharType="end"/>
+                      </w:r>
                       <w:r>
                         <w:t xml:space="preserve">: Struktur (array) pada format data JSON, </w:t>
                       </w:r>
@@ -15302,6 +15403,7 @@
                           <w:id w:val="1080947516"/>
                           <w:citation/>
                         </w:sdtPr>
+                        <w:sdtEndPr/>
                         <w:sdtContent>
                           <w:r>
                             <w:fldChar w:fldCharType="begin"/>
@@ -15347,6 +15449,7 @@
           <w:id w:val="-457115476"/>
           <w:citation/>
         </w:sdtPr>
+        <w:sdtEndPr/>
         <w:sdtContent>
           <w:r>
             <w:fldChar w:fldCharType="begin"/>
@@ -15394,12 +15497,11 @@
       <w:r>
         <w:rPr>
           <w:noProof/>
-          <w:lang w:val="id-ID" w:eastAsia="id-ID"/>
         </w:rPr>
         <mc:AlternateContent>
           <mc:Choice Requires="wps">
             <w:drawing>
-              <wp:anchor distT="0" distB="0" distL="114300" distR="114300" simplePos="0" relativeHeight="251653632" behindDoc="0" locked="0" layoutInCell="1" allowOverlap="1" wp14:anchorId="7B1A26E9" wp14:editId="3553B64D">
+              <wp:anchor distT="0" distB="0" distL="114300" distR="114300" simplePos="0" relativeHeight="251653632" behindDoc="0" locked="0" layoutInCell="1" allowOverlap="1" wp14:anchorId="39E04277" wp14:editId="6B62A938">
                 <wp:simplePos x="0" y="0"/>
                 <wp:positionH relativeFrom="margin">
                   <wp:align>right</wp:align>
@@ -15449,14 +15551,27 @@
                             <w:r>
                               <w:t xml:space="preserve">Gambar  </w:t>
                             </w:r>
-                            <w:fldSimple w:instr=" SEQ Gambar_ \* ARABIC ">
-                              <w:r>
-                                <w:rPr>
-                                  <w:noProof/>
-                                </w:rPr>
-                                <w:t>4</w:t>
-                              </w:r>
-                            </w:fldSimple>
+                            <w:r>
+                              <w:fldChar w:fldCharType="begin"/>
+                            </w:r>
+                            <w:r>
+                              <w:instrText xml:space="preserve"> SEQ Gambar_ \* ARABIC </w:instrText>
+                            </w:r>
+                            <w:r>
+                              <w:fldChar w:fldCharType="separate"/>
+                            </w:r>
+                            <w:r>
+                              <w:rPr>
+                                <w:noProof/>
+                              </w:rPr>
+                              <w:t>4</w:t>
+                            </w:r>
+                            <w:r>
+                              <w:rPr>
+                                <w:noProof/>
+                              </w:rPr>
+                              <w:fldChar w:fldCharType="end"/>
+                            </w:r>
                             <w:r>
                               <w:t xml:space="preserve">: Struktur (value) pada format data JSON, </w:t>
                             </w:r>
@@ -15465,6 +15580,7 @@
                                 <w:id w:val="-1581827663"/>
                                 <w:citation/>
                               </w:sdtPr>
+                              <w:sdtEndPr/>
                               <w:sdtContent>
                                 <w:r>
                                   <w:fldChar w:fldCharType="begin"/>
@@ -15513,7 +15629,7 @@
           </mc:Choice>
           <mc:Fallback>
             <w:pict>
-              <v:shape w14:anchorId="7B1A26E9" id="Text Box 11" o:spid="_x0000_s1027" type="#_x0000_t202" style="position:absolute;left:0;text-align:left;margin-left:374.05pt;margin-top:224.65pt;width:425.25pt;height:33.5pt;z-index:251653632;visibility:visible;mso-wrap-style:square;mso-width-percent:0;mso-height-percent:0;mso-wrap-distance-left:9pt;mso-wrap-distance-top:0;mso-wrap-distance-right:9pt;mso-wrap-distance-bottom:0;mso-position-horizontal:right;mso-position-horizontal-relative:margin;mso-position-vertical:absolute;mso-position-vertical-relative:text;mso-width-percent:0;mso-height-percent:0;mso-width-relative:page;mso-height-relative:page;v-text-anchor:top" o:gfxdata="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" stroked="f">
+              <v:shape w14:anchorId="39E04277" id="Text Box 11" o:spid="_x0000_s1027" type="#_x0000_t202" style="position:absolute;left:0;text-align:left;margin-left:374.05pt;margin-top:224.65pt;width:425.25pt;height:33.5pt;z-index:251653632;visibility:visible;mso-wrap-style:square;mso-width-percent:0;mso-height-percent:0;mso-wrap-distance-left:9pt;mso-wrap-distance-top:0;mso-wrap-distance-right:9pt;mso-wrap-distance-bottom:0;mso-position-horizontal:right;mso-position-horizontal-relative:margin;mso-position-vertical:absolute;mso-position-vertical-relative:text;mso-width-percent:0;mso-height-percent:0;mso-width-relative:page;mso-height-relative:page;v-text-anchor:top" o:gfxdata="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" stroked="f">
                 <v:path arrowok="t"/>
                 <v:textbox style="mso-fit-shape-to-text:t" inset="0,0,0,0">
                   <w:txbxContent>
@@ -15528,14 +15644,27 @@
                       <w:r>
                         <w:t xml:space="preserve">Gambar  </w:t>
                       </w:r>
-                      <w:fldSimple w:instr=" SEQ Gambar_ \* ARABIC ">
-                        <w:r>
-                          <w:rPr>
-                            <w:noProof/>
-                          </w:rPr>
-                          <w:t>4</w:t>
-                        </w:r>
-                      </w:fldSimple>
+                      <w:r>
+                        <w:fldChar w:fldCharType="begin"/>
+                      </w:r>
+                      <w:r>
+                        <w:instrText xml:space="preserve"> SEQ Gambar_ \* ARABIC </w:instrText>
+                      </w:r>
+                      <w:r>
+                        <w:fldChar w:fldCharType="separate"/>
+                      </w:r>
+                      <w:r>
+                        <w:rPr>
+                          <w:noProof/>
+                        </w:rPr>
+                        <w:t>4</w:t>
+                      </w:r>
+                      <w:r>
+                        <w:rPr>
+                          <w:noProof/>
+                        </w:rPr>
+                        <w:fldChar w:fldCharType="end"/>
+                      </w:r>
                       <w:r>
                         <w:t xml:space="preserve">: Struktur (value) pada format data JSON, </w:t>
                       </w:r>
@@ -15544,6 +15673,7 @@
                           <w:id w:val="-1581827663"/>
                           <w:citation/>
                         </w:sdtPr>
+                        <w:sdtEndPr/>
                         <w:sdtContent>
                           <w:r>
                             <w:fldChar w:fldCharType="begin"/>
@@ -15581,10 +15711,9 @@
       <w:r>
         <w:rPr>
           <w:noProof/>
-          <w:lang w:val="id-ID" w:eastAsia="id-ID"/>
         </w:rPr>
         <w:drawing>
-          <wp:anchor distT="0" distB="0" distL="114300" distR="114300" simplePos="0" relativeHeight="251656704" behindDoc="0" locked="0" layoutInCell="1" allowOverlap="1" wp14:anchorId="678572F9" wp14:editId="0598B3D8">
+          <wp:anchor distT="0" distB="0" distL="114300" distR="114300" simplePos="0" relativeHeight="251656704" behindDoc="0" locked="0" layoutInCell="1" allowOverlap="1" wp14:anchorId="48E4387B" wp14:editId="7657AB4F">
             <wp:simplePos x="0" y="0"/>
             <wp:positionH relativeFrom="margin">
               <wp:align>left</wp:align>
@@ -15631,6 +15760,9 @@
                 </pic:pic>
               </a:graphicData>
             </a:graphic>
+            <wp14:sizeRelV relativeFrom="margin">
+              <wp14:pctHeight>0</wp14:pctHeight>
+            </wp14:sizeRelV>
           </wp:anchor>
         </w:drawing>
       </w:r>
@@ -15742,6 +15874,7 @@
           <w:id w:val="1789695197"/>
           <w:citation/>
         </w:sdtPr>
+        <w:sdtEndPr/>
         <w:sdtContent>
           <w:r>
             <w:fldChar w:fldCharType="begin"/>
@@ -15811,6 +15944,7 @@
           <w:id w:val="-1791344929"/>
           <w:citation/>
         </w:sdtPr>
+        <w:sdtEndPr/>
         <w:sdtContent>
           <w:r>
             <w:fldChar w:fldCharType="begin"/>
@@ -15849,7 +15983,6 @@
       <w:r>
         <w:rPr>
           <w:noProof/>
-          <w:lang w:val="id-ID" w:eastAsia="id-ID"/>
         </w:rPr>
         <w:drawing>
           <wp:anchor distT="0" distB="0" distL="114300" distR="114300" simplePos="0" relativeHeight="251654656" behindDoc="0" locked="0" layoutInCell="1" allowOverlap="1" wp14:anchorId="4E3822D6" wp14:editId="5A9D3C83">
@@ -15915,6 +16048,7 @@
           <w:id w:val="-1722512360"/>
           <w:citation/>
         </w:sdtPr>
+        <w:sdtEndPr/>
         <w:sdtContent>
           <w:r>
             <w:fldChar w:fldCharType="begin"/>
@@ -15980,6 +16114,7 @@
           <w:id w:val="-545217317"/>
           <w:citation/>
         </w:sdtPr>
+        <w:sdtEndPr/>
         <w:sdtContent>
           <w:r>
             <w:fldChar w:fldCharType="begin"/>
@@ -16022,6 +16157,7 @@
           <w:id w:val="1780599080"/>
           <w:citation/>
         </w:sdtPr>
+        <w:sdtEndPr/>
         <w:sdtContent>
           <w:r>
             <w:fldChar w:fldCharType="begin"/>
@@ -16073,7 +16209,6 @@
       <w:r>
         <w:rPr>
           <w:noProof/>
-          <w:lang w:val="id-ID" w:eastAsia="id-ID"/>
         </w:rPr>
         <w:lastRenderedPageBreak/>
         <w:drawing>
@@ -16143,6 +16278,7 @@
           <w:id w:val="1371649145"/>
           <w:citation/>
         </w:sdtPr>
+        <w:sdtEndPr/>
         <w:sdtContent>
           <w:r>
             <w:fldChar w:fldCharType="begin"/>
@@ -16228,6 +16364,7 @@
           <w:id w:val="-1472206670"/>
           <w:citation/>
         </w:sdtPr>
+        <w:sdtEndPr/>
         <w:sdtContent>
           <w:r>
             <w:fldChar w:fldCharType="begin"/>
@@ -16376,6 +16513,7 @@
           <w:id w:val="3630239"/>
           <w:citation/>
         </w:sdtPr>
+        <w:sdtEndPr/>
         <w:sdtContent>
           <w:r>
             <w:fldChar w:fldCharType="begin"/>
@@ -16427,6 +16565,7 @@
           <w:id w:val="3630240"/>
           <w:citation/>
         </w:sdtPr>
+        <w:sdtEndPr/>
         <w:sdtContent>
           <w:r>
             <w:fldChar w:fldCharType="begin"/>
@@ -16463,7 +16602,6 @@
       <w:r>
         <w:rPr>
           <w:noProof/>
-          <w:lang w:val="id-ID" w:eastAsia="id-ID"/>
         </w:rPr>
         <w:lastRenderedPageBreak/>
         <w:drawing>
@@ -16521,14 +16659,27 @@
       <w:r>
         <w:t xml:space="preserve">Gambar  </w:t>
       </w:r>
-      <w:fldSimple w:instr=" SEQ Gambar_ \* ARABIC ">
-        <w:r>
-          <w:rPr>
-            <w:noProof/>
-          </w:rPr>
-          <w:t>7</w:t>
-        </w:r>
-      </w:fldSimple>
+      <w:r>
+        <w:fldChar w:fldCharType="begin"/>
+      </w:r>
+      <w:r>
+        <w:instrText xml:space="preserve"> SEQ Gambar_ \* ARABIC </w:instrText>
+      </w:r>
+      <w:r>
+        <w:fldChar w:fldCharType="separate"/>
+      </w:r>
+      <w:r>
+        <w:rPr>
+          <w:noProof/>
+        </w:rPr>
+        <w:t>7</w:t>
+      </w:r>
+      <w:r>
+        <w:rPr>
+          <w:noProof/>
+        </w:rPr>
+        <w:fldChar w:fldCharType="end"/>
+      </w:r>
       <w:r>
         <w:t>: Ilustrasi arsitektur</w:t>
       </w:r>
@@ -16543,6 +16694,7 @@
           <w:id w:val="6425097"/>
           <w:citation/>
         </w:sdtPr>
+        <w:sdtEndPr/>
         <w:sdtContent>
           <w:r>
             <w:fldChar w:fldCharType="begin"/>
@@ -16646,6 +16798,7 @@
           <w:id w:val="-274484931"/>
           <w:citation/>
         </w:sdtPr>
+        <w:sdtEndPr/>
         <w:sdtContent>
           <w:r>
             <w:fldChar w:fldCharType="begin"/>
@@ -16690,6 +16843,7 @@
           <w:id w:val="820933200"/>
           <w:citation/>
         </w:sdtPr>
+        <w:sdtEndPr/>
         <w:sdtContent>
           <w:r>
             <w:fldChar w:fldCharType="begin"/>
@@ -16836,6 +16990,7 @@
           <w:id w:val="1812049513"/>
           <w:citation/>
         </w:sdtPr>
+        <w:sdtEndPr/>
         <w:sdtContent>
           <w:r>
             <w:fldChar w:fldCharType="begin"/>
@@ -16881,6 +17036,7 @@
           <w:id w:val="455451836"/>
           <w:citation/>
         </w:sdtPr>
+        <w:sdtEndPr/>
         <w:sdtContent>
           <w:r>
             <w:fldChar w:fldCharType="begin"/>
@@ -16914,7 +17070,6 @@
       <w:r>
         <w:rPr>
           <w:noProof/>
-          <w:lang w:val="id-ID" w:eastAsia="id-ID"/>
         </w:rPr>
         <w:drawing>
           <wp:inline distT="0" distB="0" distL="0" distR="0" wp14:anchorId="27FF2C45" wp14:editId="0352111C">
@@ -16990,6 +17145,7 @@
           <w:id w:val="-1647125759"/>
           <w:citation/>
         </w:sdtPr>
+        <w:sdtEndPr/>
         <w:sdtContent>
           <w:r>
             <w:fldChar w:fldCharType="begin"/>
@@ -17048,7 +17204,6 @@
       <w:r>
         <w:rPr>
           <w:noProof/>
-          <w:lang w:val="id-ID" w:eastAsia="id-ID"/>
         </w:rPr>
         <w:lastRenderedPageBreak/>
         <w:drawing>
@@ -17513,7 +17668,6 @@
       <w:r>
         <w:rPr>
           <w:noProof/>
-          <w:lang w:val="id-ID" w:eastAsia="id-ID"/>
         </w:rPr>
         <w:drawing>
           <wp:inline distT="0" distB="0" distL="0" distR="0" wp14:anchorId="357D37FC" wp14:editId="1FD98A60">
@@ -17631,7 +17785,6 @@
       <w:r>
         <w:rPr>
           <w:noProof/>
-          <w:lang w:val="id-ID" w:eastAsia="id-ID"/>
         </w:rPr>
         <w:drawing>
           <wp:anchor distT="0" distB="0" distL="114300" distR="114300" simplePos="0" relativeHeight="251660800" behindDoc="0" locked="0" layoutInCell="1" allowOverlap="1" wp14:anchorId="4954F7C4" wp14:editId="5BB1FA43">
@@ -17698,7 +17851,6 @@
       <w:r>
         <w:rPr>
           <w:noProof/>
-          <w:lang w:val="id-ID" w:eastAsia="id-ID"/>
         </w:rPr>
         <mc:AlternateContent>
           <mc:Choice Requires="wps">
@@ -17764,14 +17916,27 @@
                             <w:r>
                               <w:t xml:space="preserve">Gambar  </w:t>
                             </w:r>
-                            <w:fldSimple w:instr=" SEQ Gambar_ \* ARABIC ">
-                              <w:r>
-                                <w:rPr>
-                                  <w:noProof/>
-                                </w:rPr>
-                                <w:t>11</w:t>
-                              </w:r>
-                            </w:fldSimple>
+                            <w:r>
+                              <w:fldChar w:fldCharType="begin"/>
+                            </w:r>
+                            <w:r>
+                              <w:instrText xml:space="preserve"> SEQ Gambar_ \* ARABIC </w:instrText>
+                            </w:r>
+                            <w:r>
+                              <w:fldChar w:fldCharType="separate"/>
+                            </w:r>
+                            <w:r>
+                              <w:rPr>
+                                <w:noProof/>
+                              </w:rPr>
+                              <w:t>11</w:t>
+                            </w:r>
+                            <w:r>
+                              <w:rPr>
+                                <w:noProof/>
+                              </w:rPr>
+                              <w:fldChar w:fldCharType="end"/>
+                            </w:r>
                             <w:r>
                               <w:t>: Prosedur pengembangan</w:t>
                             </w:r>
@@ -17810,14 +17975,27 @@
                       <w:r>
                         <w:t xml:space="preserve">Gambar  </w:t>
                       </w:r>
-                      <w:fldSimple w:instr=" SEQ Gambar_ \* ARABIC ">
-                        <w:r>
-                          <w:rPr>
-                            <w:noProof/>
-                          </w:rPr>
-                          <w:t>11</w:t>
-                        </w:r>
-                      </w:fldSimple>
+                      <w:r>
+                        <w:fldChar w:fldCharType="begin"/>
+                      </w:r>
+                      <w:r>
+                        <w:instrText xml:space="preserve"> SEQ Gambar_ \* ARABIC </w:instrText>
+                      </w:r>
+                      <w:r>
+                        <w:fldChar w:fldCharType="separate"/>
+                      </w:r>
+                      <w:r>
+                        <w:rPr>
+                          <w:noProof/>
+                        </w:rPr>
+                        <w:t>11</w:t>
+                      </w:r>
+                      <w:r>
+                        <w:rPr>
+                          <w:noProof/>
+                        </w:rPr>
+                        <w:fldChar w:fldCharType="end"/>
+                      </w:r>
                       <w:r>
                         <w:t>: Prosedur pengembangan</w:t>
                       </w:r>
@@ -18406,7 +18584,6 @@
               <w:rPr>
                 <w:noProof/>
                 <w:color w:val="000000" w:themeColor="text1"/>
-                <w:lang w:val="id-ID" w:eastAsia="id-ID"/>
               </w:rPr>
               <mc:AlternateContent>
                 <mc:Choice Requires="wps">
@@ -18662,14 +18839,27 @@
       <w:r>
         <w:t xml:space="preserve">Table </w:t>
       </w:r>
-      <w:fldSimple w:instr=" SEQ Table \* ARABIC ">
-        <w:r>
-          <w:rPr>
-            <w:noProof/>
-          </w:rPr>
-          <w:t>3</w:t>
-        </w:r>
-      </w:fldSimple>
+      <w:r>
+        <w:fldChar w:fldCharType="begin"/>
+      </w:r>
+      <w:r>
+        <w:instrText xml:space="preserve"> SEQ Table \* ARABIC </w:instrText>
+      </w:r>
+      <w:r>
+        <w:fldChar w:fldCharType="separate"/>
+      </w:r>
+      <w:r>
+        <w:rPr>
+          <w:noProof/>
+        </w:rPr>
+        <w:t>3</w:t>
+      </w:r>
+      <w:r>
+        <w:rPr>
+          <w:noProof/>
+        </w:rPr>
+        <w:fldChar w:fldCharType="end"/>
+      </w:r>
       <w:r>
         <w:rPr>
           <w:lang w:val="id-ID"/>
@@ -20647,14 +20837,27 @@
       <w:r>
         <w:t xml:space="preserve">Table </w:t>
       </w:r>
-      <w:fldSimple w:instr=" SEQ Table \* ARABIC ">
-        <w:r>
-          <w:rPr>
-            <w:noProof/>
-          </w:rPr>
-          <w:t>4</w:t>
-        </w:r>
-      </w:fldSimple>
+      <w:r>
+        <w:fldChar w:fldCharType="begin"/>
+      </w:r>
+      <w:r>
+        <w:instrText xml:space="preserve"> SEQ Table \* ARABIC </w:instrText>
+      </w:r>
+      <w:r>
+        <w:fldChar w:fldCharType="separate"/>
+      </w:r>
+      <w:r>
+        <w:rPr>
+          <w:noProof/>
+        </w:rPr>
+        <w:t>4</w:t>
+      </w:r>
+      <w:r>
+        <w:rPr>
+          <w:noProof/>
+        </w:rPr>
+        <w:fldChar w:fldCharType="end"/>
+      </w:r>
       <w:r>
         <w:rPr>
           <w:lang w:val="id-ID"/>
@@ -21672,6 +21875,7 @@
               <w:rPr>
                 <w:lang w:val="id-ID"/>
               </w:rPr>
+              <w:lastRenderedPageBreak/>
               <w:t>Keterangan:</w:t>
             </w:r>
           </w:p>
@@ -21749,16 +21953,30 @@
       </w:pPr>
       <w:bookmarkStart w:id="95" w:name="_Toc469141282"/>
       <w:r>
+        <w:lastRenderedPageBreak/>
         <w:t xml:space="preserve">Table </w:t>
       </w:r>
-      <w:fldSimple w:instr=" SEQ Table \* ARABIC ">
-        <w:r>
-          <w:rPr>
-            <w:noProof/>
-          </w:rPr>
-          <w:t>5</w:t>
-        </w:r>
-      </w:fldSimple>
+      <w:r>
+        <w:fldChar w:fldCharType="begin"/>
+      </w:r>
+      <w:r>
+        <w:instrText xml:space="preserve"> SEQ Table \* ARABIC </w:instrText>
+      </w:r>
+      <w:r>
+        <w:fldChar w:fldCharType="separate"/>
+      </w:r>
+      <w:r>
+        <w:rPr>
+          <w:noProof/>
+        </w:rPr>
+        <w:t>5</w:t>
+      </w:r>
+      <w:r>
+        <w:rPr>
+          <w:noProof/>
+        </w:rPr>
+        <w:fldChar w:fldCharType="end"/>
+      </w:r>
       <w:r>
         <w:rPr>
           <w:lang w:val="id-ID"/>
@@ -21785,6 +22003,7 @@
         <w:rPr>
           <w:lang w:val="id-ID"/>
         </w:rPr>
+        <w:lastRenderedPageBreak/>
         <w:t xml:space="preserve">Table tersebut yang akan digunakan sebagai parameter requests yang dikirimkan oleh user kepada web service. </w:t>
       </w:r>
     </w:p>
@@ -21956,14 +22175,27 @@
       <w:r>
         <w:t xml:space="preserve">Gambar  </w:t>
       </w:r>
-      <w:fldSimple w:instr=" SEQ Gambar_ \* ARABIC ">
-        <w:r>
-          <w:rPr>
-            <w:noProof/>
-          </w:rPr>
-          <w:t>12</w:t>
-        </w:r>
-      </w:fldSimple>
+      <w:r>
+        <w:fldChar w:fldCharType="begin"/>
+      </w:r>
+      <w:r>
+        <w:instrText xml:space="preserve"> SEQ Gambar_ \* ARABIC </w:instrText>
+      </w:r>
+      <w:r>
+        <w:fldChar w:fldCharType="separate"/>
+      </w:r>
+      <w:r>
+        <w:rPr>
+          <w:noProof/>
+        </w:rPr>
+        <w:t>12</w:t>
+      </w:r>
+      <w:r>
+        <w:rPr>
+          <w:noProof/>
+        </w:rPr>
+        <w:fldChar w:fldCharType="end"/>
+      </w:r>
       <w:r>
         <w:rPr>
           <w:lang w:val="id-ID"/>
@@ -22137,11 +22369,10 @@
       <w:r>
         <w:rPr>
           <w:noProof/>
-          <w:lang w:val="id-ID" w:eastAsia="id-ID"/>
         </w:rPr>
         <w:lastRenderedPageBreak/>
         <w:drawing>
-          <wp:inline distT="0" distB="0" distL="0" distR="0" wp14:anchorId="686DA7EC" wp14:editId="51D00890">
+          <wp:inline distT="0" distB="0" distL="0" distR="0" wp14:anchorId="5D7A31A1" wp14:editId="33CEDB8F">
             <wp:extent cx="5732145" cy="3011805"/>
             <wp:effectExtent l="0" t="0" r="1905" b="0"/>
             <wp:docPr id="16" name="Picture 16"/>
@@ -22200,14 +22431,30 @@
       <w:r>
         <w:t xml:space="preserve">Gambar  </w:t>
       </w:r>
-      <w:fldSimple w:instr=" SEQ Gambar_ \* ARABIC ">
-        <w:r>
-          <w:rPr>
-            <w:noProof/>
-          </w:rPr>
-          <w:t>13</w:t>
-        </w:r>
-      </w:fldSimple>
+      <w:r>
+        <w:fldChar w:fldCharType="begin"/>
+      </w:r>
+      <w:r>
+        <w:instrText xml:space="preserve"> SEQ Gamba</w:instrText>
+      </w:r>
+      <w:r>
+        <w:instrText xml:space="preserve">r_ \* ARABIC </w:instrText>
+      </w:r>
+      <w:r>
+        <w:fldChar w:fldCharType="separate"/>
+      </w:r>
+      <w:r>
+        <w:rPr>
+          <w:noProof/>
+        </w:rPr>
+        <w:t>13</w:t>
+      </w:r>
+      <w:r>
+        <w:rPr>
+          <w:noProof/>
+        </w:rPr>
+        <w:fldChar w:fldCharType="end"/>
+      </w:r>
       <w:r>
         <w:rPr>
           <w:lang w:val="id-ID"/>
@@ -23953,14 +24200,27 @@
       <w:r>
         <w:t xml:space="preserve">Table </w:t>
       </w:r>
-      <w:fldSimple w:instr=" SEQ Table \* ARABIC ">
-        <w:r>
-          <w:rPr>
-            <w:noProof/>
-          </w:rPr>
-          <w:t>6</w:t>
-        </w:r>
-      </w:fldSimple>
+      <w:r>
+        <w:fldChar w:fldCharType="begin"/>
+      </w:r>
+      <w:r>
+        <w:instrText xml:space="preserve"> SEQ Table \* ARABIC </w:instrText>
+      </w:r>
+      <w:r>
+        <w:fldChar w:fldCharType="separate"/>
+      </w:r>
+      <w:r>
+        <w:rPr>
+          <w:noProof/>
+        </w:rPr>
+        <w:t>6</w:t>
+      </w:r>
+      <w:r>
+        <w:rPr>
+          <w:noProof/>
+        </w:rPr>
+        <w:fldChar w:fldCharType="end"/>
+      </w:r>
       <w:r>
         <w:rPr>
           <w:lang w:val="id-ID"/>
@@ -24423,14 +24683,27 @@
       <w:r>
         <w:t xml:space="preserve">Table </w:t>
       </w:r>
-      <w:fldSimple w:instr=" SEQ Table \* ARABIC ">
-        <w:r>
-          <w:rPr>
-            <w:noProof/>
-          </w:rPr>
-          <w:t>7</w:t>
-        </w:r>
-      </w:fldSimple>
+      <w:r>
+        <w:fldChar w:fldCharType="begin"/>
+      </w:r>
+      <w:r>
+        <w:instrText xml:space="preserve"> SEQ Table \* ARABIC </w:instrText>
+      </w:r>
+      <w:r>
+        <w:fldChar w:fldCharType="separate"/>
+      </w:r>
+      <w:r>
+        <w:rPr>
+          <w:noProof/>
+        </w:rPr>
+        <w:t>7</w:t>
+      </w:r>
+      <w:r>
+        <w:rPr>
+          <w:noProof/>
+        </w:rPr>
+        <w:fldChar w:fldCharType="end"/>
+      </w:r>
       <w:r>
         <w:rPr>
           <w:lang w:val="id-ID"/>
@@ -26134,14 +26407,27 @@
       <w:r>
         <w:t xml:space="preserve">Table </w:t>
       </w:r>
-      <w:fldSimple w:instr=" SEQ Table \* ARABIC ">
-        <w:r>
-          <w:rPr>
-            <w:noProof/>
-          </w:rPr>
-          <w:t>8</w:t>
-        </w:r>
-      </w:fldSimple>
+      <w:r>
+        <w:fldChar w:fldCharType="begin"/>
+      </w:r>
+      <w:r>
+        <w:instrText xml:space="preserve"> SEQ Table \* ARABIC </w:instrText>
+      </w:r>
+      <w:r>
+        <w:fldChar w:fldCharType="separate"/>
+      </w:r>
+      <w:r>
+        <w:rPr>
+          <w:noProof/>
+        </w:rPr>
+        <w:t>8</w:t>
+      </w:r>
+      <w:r>
+        <w:rPr>
+          <w:noProof/>
+        </w:rPr>
+        <w:fldChar w:fldCharType="end"/>
+      </w:r>
       <w:r>
         <w:rPr>
           <w:lang w:val="id-ID"/>
@@ -26578,14 +26864,27 @@
       <w:r>
         <w:t xml:space="preserve">Table </w:t>
       </w:r>
-      <w:fldSimple w:instr=" SEQ Table \* ARABIC ">
-        <w:r>
-          <w:rPr>
-            <w:noProof/>
-          </w:rPr>
-          <w:t>9</w:t>
-        </w:r>
-      </w:fldSimple>
+      <w:r>
+        <w:fldChar w:fldCharType="begin"/>
+      </w:r>
+      <w:r>
+        <w:instrText xml:space="preserve"> SEQ Table \* ARABIC </w:instrText>
+      </w:r>
+      <w:r>
+        <w:fldChar w:fldCharType="separate"/>
+      </w:r>
+      <w:r>
+        <w:rPr>
+          <w:noProof/>
+        </w:rPr>
+        <w:t>9</w:t>
+      </w:r>
+      <w:r>
+        <w:rPr>
+          <w:noProof/>
+        </w:rPr>
+        <w:fldChar w:fldCharType="end"/>
+      </w:r>
       <w:r>
         <w:rPr>
           <w:lang w:val="id-ID"/>
@@ -28155,14 +28454,27 @@
       <w:r>
         <w:t xml:space="preserve">Table </w:t>
       </w:r>
-      <w:fldSimple w:instr=" SEQ Table \* ARABIC ">
-        <w:r>
-          <w:rPr>
-            <w:noProof/>
-          </w:rPr>
-          <w:t>10</w:t>
-        </w:r>
-      </w:fldSimple>
+      <w:r>
+        <w:fldChar w:fldCharType="begin"/>
+      </w:r>
+      <w:r>
+        <w:instrText xml:space="preserve"> SEQ Table \* ARABIC </w:instrText>
+      </w:r>
+      <w:r>
+        <w:fldChar w:fldCharType="separate"/>
+      </w:r>
+      <w:r>
+        <w:rPr>
+          <w:noProof/>
+        </w:rPr>
+        <w:t>10</w:t>
+      </w:r>
+      <w:r>
+        <w:rPr>
+          <w:noProof/>
+        </w:rPr>
+        <w:fldChar w:fldCharType="end"/>
+      </w:r>
       <w:r>
         <w:rPr>
           <w:lang w:val="id-ID"/>
@@ -28599,14 +28911,27 @@
       <w:r>
         <w:t xml:space="preserve">Table </w:t>
       </w:r>
-      <w:fldSimple w:instr=" SEQ Table \* ARABIC ">
-        <w:r>
-          <w:rPr>
-            <w:noProof/>
-          </w:rPr>
-          <w:t>11</w:t>
-        </w:r>
-      </w:fldSimple>
+      <w:r>
+        <w:fldChar w:fldCharType="begin"/>
+      </w:r>
+      <w:r>
+        <w:instrText xml:space="preserve"> SEQ Table \* ARABIC </w:instrText>
+      </w:r>
+      <w:r>
+        <w:fldChar w:fldCharType="separate"/>
+      </w:r>
+      <w:r>
+        <w:rPr>
+          <w:noProof/>
+        </w:rPr>
+        <w:t>11</w:t>
+      </w:r>
+      <w:r>
+        <w:rPr>
+          <w:noProof/>
+        </w:rPr>
+        <w:fldChar w:fldCharType="end"/>
+      </w:r>
       <w:r>
         <w:rPr>
           <w:lang w:val="id-ID"/>
@@ -29541,14 +29866,27 @@
       <w:r>
         <w:t xml:space="preserve">Table </w:t>
       </w:r>
-      <w:fldSimple w:instr=" SEQ Table \* ARABIC ">
-        <w:r>
-          <w:rPr>
-            <w:noProof/>
-          </w:rPr>
-          <w:t>12</w:t>
-        </w:r>
-      </w:fldSimple>
+      <w:r>
+        <w:fldChar w:fldCharType="begin"/>
+      </w:r>
+      <w:r>
+        <w:instrText xml:space="preserve"> SEQ Table \* ARABIC </w:instrText>
+      </w:r>
+      <w:r>
+        <w:fldChar w:fldCharType="separate"/>
+      </w:r>
+      <w:r>
+        <w:rPr>
+          <w:noProof/>
+        </w:rPr>
+        <w:t>12</w:t>
+      </w:r>
+      <w:r>
+        <w:rPr>
+          <w:noProof/>
+        </w:rPr>
+        <w:fldChar w:fldCharType="end"/>
+      </w:r>
       <w:r>
         <w:rPr>
           <w:lang w:val="id-ID"/>
@@ -31324,14 +31662,27 @@
       <w:r>
         <w:t xml:space="preserve">Table </w:t>
       </w:r>
-      <w:fldSimple w:instr=" SEQ Table \* ARABIC ">
-        <w:r>
-          <w:rPr>
-            <w:noProof/>
-          </w:rPr>
-          <w:t>13</w:t>
-        </w:r>
-      </w:fldSimple>
+      <w:r>
+        <w:fldChar w:fldCharType="begin"/>
+      </w:r>
+      <w:r>
+        <w:instrText xml:space="preserve"> SEQ Table \* ARABIC </w:instrText>
+      </w:r>
+      <w:r>
+        <w:fldChar w:fldCharType="separate"/>
+      </w:r>
+      <w:r>
+        <w:rPr>
+          <w:noProof/>
+        </w:rPr>
+        <w:t>13</w:t>
+      </w:r>
+      <w:r>
+        <w:rPr>
+          <w:noProof/>
+        </w:rPr>
+        <w:fldChar w:fldCharType="end"/>
+      </w:r>
       <w:r>
         <w:rPr>
           <w:lang w:val="id-ID"/>
@@ -32271,14 +32622,27 @@
       <w:r>
         <w:t xml:space="preserve">Gambar  </w:t>
       </w:r>
-      <w:fldSimple w:instr=" SEQ Gambar_ \* ARABIC ">
-        <w:r>
-          <w:rPr>
-            <w:noProof/>
-          </w:rPr>
-          <w:t>14</w:t>
-        </w:r>
-      </w:fldSimple>
+      <w:r>
+        <w:fldChar w:fldCharType="begin"/>
+      </w:r>
+      <w:r>
+        <w:instrText xml:space="preserve"> SEQ Gambar_ \* ARABIC </w:instrText>
+      </w:r>
+      <w:r>
+        <w:fldChar w:fldCharType="separate"/>
+      </w:r>
+      <w:r>
+        <w:rPr>
+          <w:noProof/>
+        </w:rPr>
+        <w:t>14</w:t>
+      </w:r>
+      <w:r>
+        <w:rPr>
+          <w:noProof/>
+        </w:rPr>
+        <w:fldChar w:fldCharType="end"/>
+      </w:r>
       <w:r>
         <w:rPr>
           <w:lang w:val="id-ID"/>
@@ -35051,14 +35415,27 @@
       <w:r>
         <w:t xml:space="preserve">Table </w:t>
       </w:r>
-      <w:fldSimple w:instr=" SEQ Table \* ARABIC ">
-        <w:r>
-          <w:rPr>
-            <w:noProof/>
-          </w:rPr>
-          <w:t>14</w:t>
-        </w:r>
-      </w:fldSimple>
+      <w:r>
+        <w:fldChar w:fldCharType="begin"/>
+      </w:r>
+      <w:r>
+        <w:instrText xml:space="preserve"> SEQ Table \* ARABIC </w:instrText>
+      </w:r>
+      <w:r>
+        <w:fldChar w:fldCharType="separate"/>
+      </w:r>
+      <w:r>
+        <w:rPr>
+          <w:noProof/>
+        </w:rPr>
+        <w:t>14</w:t>
+      </w:r>
+      <w:r>
+        <w:rPr>
+          <w:noProof/>
+        </w:rPr>
+        <w:fldChar w:fldCharType="end"/>
+      </w:r>
       <w:r>
         <w:rPr>
           <w:lang w:val="id-ID"/>
@@ -36629,14 +37006,27 @@
       <w:r>
         <w:t xml:space="preserve">Table </w:t>
       </w:r>
-      <w:fldSimple w:instr=" SEQ Table \* ARABIC ">
-        <w:r>
-          <w:rPr>
-            <w:noProof/>
-          </w:rPr>
-          <w:t>15</w:t>
-        </w:r>
-      </w:fldSimple>
+      <w:r>
+        <w:fldChar w:fldCharType="begin"/>
+      </w:r>
+      <w:r>
+        <w:instrText xml:space="preserve"> SEQ Table \* ARABIC </w:instrText>
+      </w:r>
+      <w:r>
+        <w:fldChar w:fldCharType="separate"/>
+      </w:r>
+      <w:r>
+        <w:rPr>
+          <w:noProof/>
+        </w:rPr>
+        <w:t>15</w:t>
+      </w:r>
+      <w:r>
+        <w:rPr>
+          <w:noProof/>
+        </w:rPr>
+        <w:fldChar w:fldCharType="end"/>
+      </w:r>
       <w:r>
         <w:rPr>
           <w:lang w:val="id-ID"/>
@@ -36671,7 +37061,7 @@
         </w:rPr>
         <w:lastRenderedPageBreak/>
         <w:pict>
-          <v:shape id="_x0000_i1027" type="#_x0000_t75" style="width:326.4pt;height:422.15pt">
+          <v:shape id="_x0000_i1027" type="#_x0000_t75" style="width:326.25pt;height:422.25pt">
             <v:imagedata r:id="rId36" o:title="black_box_1"/>
           </v:shape>
         </w:pict>
@@ -36688,14 +37078,27 @@
       <w:r>
         <w:t xml:space="preserve">Gambar  </w:t>
       </w:r>
-      <w:fldSimple w:instr=" SEQ Gambar_ \* ARABIC ">
-        <w:r>
-          <w:rPr>
-            <w:noProof/>
-          </w:rPr>
-          <w:t>15</w:t>
-        </w:r>
-      </w:fldSimple>
+      <w:r>
+        <w:fldChar w:fldCharType="begin"/>
+      </w:r>
+      <w:r>
+        <w:instrText xml:space="preserve"> SEQ Gambar_ \* ARABIC </w:instrText>
+      </w:r>
+      <w:r>
+        <w:fldChar w:fldCharType="separate"/>
+      </w:r>
+      <w:r>
+        <w:rPr>
+          <w:noProof/>
+        </w:rPr>
+        <w:t>15</w:t>
+      </w:r>
+      <w:r>
+        <w:rPr>
+          <w:noProof/>
+        </w:rPr>
+        <w:fldChar w:fldCharType="end"/>
+      </w:r>
       <w:r>
         <w:rPr>
           <w:lang w:val="id-ID"/>
@@ -36713,7 +37116,7 @@
       <w:r>
         <w:lastRenderedPageBreak/>
         <w:pict>
-          <v:shape id="_x0000_i1028" type="#_x0000_t75" style="width:242.3pt;height:281.8pt">
+          <v:shape id="_x0000_i1028" type="#_x0000_t75" style="width:242.25pt;height:282pt">
             <v:imagedata r:id="rId37" o:title="black_box_2"/>
           </v:shape>
         </w:pict>
@@ -36727,14 +37130,27 @@
       <w:r>
         <w:t xml:space="preserve">Gambar  </w:t>
       </w:r>
-      <w:fldSimple w:instr=" SEQ Gambar_ \* ARABIC ">
-        <w:r>
-          <w:rPr>
-            <w:noProof/>
-          </w:rPr>
-          <w:t>16</w:t>
-        </w:r>
-      </w:fldSimple>
+      <w:r>
+        <w:fldChar w:fldCharType="begin"/>
+      </w:r>
+      <w:r>
+        <w:instrText xml:space="preserve"> SEQ Gambar_ \* ARABIC </w:instrText>
+      </w:r>
+      <w:r>
+        <w:fldChar w:fldCharType="separate"/>
+      </w:r>
+      <w:r>
+        <w:rPr>
+          <w:noProof/>
+        </w:rPr>
+        <w:t>16</w:t>
+      </w:r>
+      <w:r>
+        <w:rPr>
+          <w:noProof/>
+        </w:rPr>
+        <w:fldChar w:fldCharType="end"/>
+      </w:r>
       <w:r>
         <w:rPr>
           <w:lang w:val="id-ID"/>
@@ -36751,7 +37167,7 @@
       </w:pPr>
       <w:r>
         <w:pict>
-          <v:shape id="_x0000_i1029" type="#_x0000_t75" style="width:240.7pt;height:313.25pt">
+          <v:shape id="_x0000_i1029" type="#_x0000_t75" style="width:240.75pt;height:313.5pt">
             <v:imagedata r:id="rId38" o:title="black_box_3"/>
           </v:shape>
         </w:pict>
@@ -36765,14 +37181,27 @@
       <w:r>
         <w:t xml:space="preserve">Gambar  </w:t>
       </w:r>
-      <w:fldSimple w:instr=" SEQ Gambar_ \* ARABIC ">
-        <w:r>
-          <w:rPr>
-            <w:noProof/>
-          </w:rPr>
-          <w:t>17</w:t>
-        </w:r>
-      </w:fldSimple>
+      <w:r>
+        <w:fldChar w:fldCharType="begin"/>
+      </w:r>
+      <w:r>
+        <w:instrText xml:space="preserve"> SEQ Gambar_ \* ARABIC </w:instrText>
+      </w:r>
+      <w:r>
+        <w:fldChar w:fldCharType="separate"/>
+      </w:r>
+      <w:r>
+        <w:rPr>
+          <w:noProof/>
+        </w:rPr>
+        <w:t>17</w:t>
+      </w:r>
+      <w:r>
+        <w:rPr>
+          <w:noProof/>
+        </w:rPr>
+        <w:fldChar w:fldCharType="end"/>
+      </w:r>
       <w:r>
         <w:rPr>
           <w:lang w:val="id-ID"/>
@@ -37267,6 +37696,7 @@
           <w:docPartUnique/>
         </w:docPartObj>
       </w:sdtPr>
+      <w:sdtEndPr/>
       <w:sdtContent>
         <w:p>
           <w:pPr>
@@ -37288,6 +37718,7 @@
             <w:id w:val="-573587230"/>
             <w:bibliography/>
           </w:sdtPr>
+          <w:sdtEndPr/>
           <w:sdtContent>
             <w:p>
               <w:pPr>
@@ -37954,7 +38385,6 @@
       <w:r>
         <w:rPr>
           <w:noProof/>
-          <w:lang w:val="id-ID" w:eastAsia="id-ID"/>
         </w:rPr>
         <w:drawing>
           <wp:inline distT="0" distB="0" distL="0" distR="0" wp14:anchorId="78B72E8F" wp14:editId="2682165E">
@@ -38014,14 +38444,27 @@
       <w:r>
         <w:t xml:space="preserve">Gambar  </w:t>
       </w:r>
-      <w:fldSimple w:instr=" SEQ Gambar_ \* ARABIC ">
-        <w:r>
-          <w:rPr>
-            <w:noProof/>
-          </w:rPr>
-          <w:t>18</w:t>
-        </w:r>
-      </w:fldSimple>
+      <w:r>
+        <w:fldChar w:fldCharType="begin"/>
+      </w:r>
+      <w:r>
+        <w:instrText xml:space="preserve"> SEQ Gambar_ \* ARABIC </w:instrText>
+      </w:r>
+      <w:r>
+        <w:fldChar w:fldCharType="separate"/>
+      </w:r>
+      <w:r>
+        <w:rPr>
+          <w:noProof/>
+        </w:rPr>
+        <w:t>18</w:t>
+      </w:r>
+      <w:r>
+        <w:rPr>
+          <w:noProof/>
+        </w:rPr>
+        <w:fldChar w:fldCharType="end"/>
+      </w:r>
       <w:r>
         <w:rPr>
           <w:lang w:val="id-ID"/>
@@ -38058,7 +38501,6 @@
       <w:r>
         <w:rPr>
           <w:noProof/>
-          <w:lang w:val="id-ID" w:eastAsia="id-ID"/>
         </w:rPr>
         <w:drawing>
           <wp:inline distT="0" distB="0" distL="0" distR="0" wp14:anchorId="06B944FB" wp14:editId="0C97FA66">
@@ -38121,14 +38563,27 @@
       <w:r>
         <w:t xml:space="preserve">Gambar  </w:t>
       </w:r>
-      <w:fldSimple w:instr=" SEQ Gambar_ \* ARABIC ">
-        <w:r>
-          <w:rPr>
-            <w:noProof/>
-          </w:rPr>
-          <w:t>19</w:t>
-        </w:r>
-      </w:fldSimple>
+      <w:r>
+        <w:fldChar w:fldCharType="begin"/>
+      </w:r>
+      <w:r>
+        <w:instrText xml:space="preserve"> SEQ Gambar_ \* ARABIC </w:instrText>
+      </w:r>
+      <w:r>
+        <w:fldChar w:fldCharType="separate"/>
+      </w:r>
+      <w:r>
+        <w:rPr>
+          <w:noProof/>
+        </w:rPr>
+        <w:t>19</w:t>
+      </w:r>
+      <w:r>
+        <w:rPr>
+          <w:noProof/>
+        </w:rPr>
+        <w:fldChar w:fldCharType="end"/>
+      </w:r>
       <w:r>
         <w:rPr>
           <w:lang w:val="id-ID"/>
@@ -38165,7 +38620,6 @@
       <w:r>
         <w:rPr>
           <w:noProof/>
-          <w:lang w:val="id-ID" w:eastAsia="id-ID"/>
         </w:rPr>
         <w:lastRenderedPageBreak/>
         <w:drawing>
@@ -38226,14 +38680,27 @@
       <w:r>
         <w:t xml:space="preserve">Gambar  </w:t>
       </w:r>
-      <w:fldSimple w:instr=" SEQ Gambar_ \* ARABIC ">
-        <w:r>
-          <w:rPr>
-            <w:noProof/>
-          </w:rPr>
-          <w:t>20</w:t>
-        </w:r>
-      </w:fldSimple>
+      <w:r>
+        <w:fldChar w:fldCharType="begin"/>
+      </w:r>
+      <w:r>
+        <w:instrText xml:space="preserve"> SEQ Gambar_ \* ARABIC </w:instrText>
+      </w:r>
+      <w:r>
+        <w:fldChar w:fldCharType="separate"/>
+      </w:r>
+      <w:r>
+        <w:rPr>
+          <w:noProof/>
+        </w:rPr>
+        <w:t>20</w:t>
+      </w:r>
+      <w:r>
+        <w:rPr>
+          <w:noProof/>
+        </w:rPr>
+        <w:fldChar w:fldCharType="end"/>
+      </w:r>
       <w:r>
         <w:rPr>
           <w:lang w:val="id-ID"/>
@@ -38258,7 +38725,6 @@
       <w:r>
         <w:rPr>
           <w:noProof/>
-          <w:lang w:val="id-ID" w:eastAsia="id-ID"/>
         </w:rPr>
         <w:drawing>
           <wp:inline distT="0" distB="0" distL="0" distR="0" wp14:anchorId="56872EE3" wp14:editId="1B1EA0AB">
@@ -38321,14 +38787,27 @@
       <w:r>
         <w:t xml:space="preserve">Gambar  </w:t>
       </w:r>
-      <w:fldSimple w:instr=" SEQ Gambar_ \* ARABIC ">
-        <w:r>
-          <w:rPr>
-            <w:noProof/>
-          </w:rPr>
-          <w:t>21</w:t>
-        </w:r>
-      </w:fldSimple>
+      <w:r>
+        <w:fldChar w:fldCharType="begin"/>
+      </w:r>
+      <w:r>
+        <w:instrText xml:space="preserve"> SEQ Gambar_ \* ARABIC </w:instrText>
+      </w:r>
+      <w:r>
+        <w:fldChar w:fldCharType="separate"/>
+      </w:r>
+      <w:r>
+        <w:rPr>
+          <w:noProof/>
+        </w:rPr>
+        <w:t>21</w:t>
+      </w:r>
+      <w:r>
+        <w:rPr>
+          <w:noProof/>
+        </w:rPr>
+        <w:fldChar w:fldCharType="end"/>
+      </w:r>
       <w:r>
         <w:rPr>
           <w:lang w:val="id-ID"/>
@@ -38374,7 +38853,6 @@
       <w:r>
         <w:rPr>
           <w:noProof/>
-          <w:lang w:val="id-ID" w:eastAsia="id-ID"/>
         </w:rPr>
         <w:lastRenderedPageBreak/>
         <w:drawing>
@@ -38438,14 +38916,27 @@
       <w:r>
         <w:t xml:space="preserve">Gambar  </w:t>
       </w:r>
-      <w:fldSimple w:instr=" SEQ Gambar_ \* ARABIC ">
-        <w:r>
-          <w:rPr>
-            <w:noProof/>
-          </w:rPr>
-          <w:t>22</w:t>
-        </w:r>
-      </w:fldSimple>
+      <w:r>
+        <w:fldChar w:fldCharType="begin"/>
+      </w:r>
+      <w:r>
+        <w:instrText xml:space="preserve"> SEQ Gambar_ \* ARABIC </w:instrText>
+      </w:r>
+      <w:r>
+        <w:fldChar w:fldCharType="separate"/>
+      </w:r>
+      <w:r>
+        <w:rPr>
+          <w:noProof/>
+        </w:rPr>
+        <w:t>22</w:t>
+      </w:r>
+      <w:r>
+        <w:rPr>
+          <w:noProof/>
+        </w:rPr>
+        <w:fldChar w:fldCharType="end"/>
+      </w:r>
       <w:r>
         <w:rPr>
           <w:lang w:val="id-ID"/>
@@ -38510,7 +39001,6 @@
       <w:r>
         <w:rPr>
           <w:noProof/>
-          <w:lang w:val="id-ID" w:eastAsia="id-ID"/>
         </w:rPr>
         <w:drawing>
           <wp:inline distT="0" distB="0" distL="0" distR="0" wp14:anchorId="1E8FF87D" wp14:editId="143C9E91">
@@ -38573,14 +39063,27 @@
       <w:r>
         <w:t xml:space="preserve">Gambar  </w:t>
       </w:r>
-      <w:fldSimple w:instr=" SEQ Gambar_ \* ARABIC ">
-        <w:r>
-          <w:rPr>
-            <w:noProof/>
-          </w:rPr>
-          <w:t>23</w:t>
-        </w:r>
-      </w:fldSimple>
+      <w:r>
+        <w:fldChar w:fldCharType="begin"/>
+      </w:r>
+      <w:r>
+        <w:instrText xml:space="preserve"> SEQ Gambar_ \* ARABIC </w:instrText>
+      </w:r>
+      <w:r>
+        <w:fldChar w:fldCharType="separate"/>
+      </w:r>
+      <w:r>
+        <w:rPr>
+          <w:noProof/>
+        </w:rPr>
+        <w:t>23</w:t>
+      </w:r>
+      <w:r>
+        <w:rPr>
+          <w:noProof/>
+        </w:rPr>
+        <w:fldChar w:fldCharType="end"/>
+      </w:r>
       <w:r>
         <w:rPr>
           <w:lang w:val="id-ID"/>
@@ -38623,7 +39126,6 @@
       <w:r>
         <w:rPr>
           <w:noProof/>
-          <w:lang w:val="id-ID" w:eastAsia="id-ID"/>
         </w:rPr>
         <w:lastRenderedPageBreak/>
         <w:drawing>
@@ -38687,14 +39189,27 @@
       <w:r>
         <w:t xml:space="preserve">Gambar  </w:t>
       </w:r>
-      <w:fldSimple w:instr=" SEQ Gambar_ \* ARABIC ">
-        <w:r>
-          <w:rPr>
-            <w:noProof/>
-          </w:rPr>
-          <w:t>24</w:t>
-        </w:r>
-      </w:fldSimple>
+      <w:r>
+        <w:fldChar w:fldCharType="begin"/>
+      </w:r>
+      <w:r>
+        <w:instrText xml:space="preserve"> SEQ Gambar_ \* ARABIC </w:instrText>
+      </w:r>
+      <w:r>
+        <w:fldChar w:fldCharType="separate"/>
+      </w:r>
+      <w:r>
+        <w:rPr>
+          <w:noProof/>
+        </w:rPr>
+        <w:t>24</w:t>
+      </w:r>
+      <w:r>
+        <w:rPr>
+          <w:noProof/>
+        </w:rPr>
+        <w:fldChar w:fldCharType="end"/>
+      </w:r>
       <w:r>
         <w:rPr>
           <w:lang w:val="id-ID"/>
@@ -38740,7 +39255,6 @@
       <w:r>
         <w:rPr>
           <w:noProof/>
-          <w:lang w:val="id-ID" w:eastAsia="id-ID"/>
         </w:rPr>
         <w:drawing>
           <wp:inline distT="0" distB="0" distL="0" distR="0" wp14:anchorId="2DD25BA8" wp14:editId="7A131485">
@@ -38803,14 +39317,27 @@
       <w:r>
         <w:t xml:space="preserve">Gambar  </w:t>
       </w:r>
-      <w:fldSimple w:instr=" SEQ Gambar_ \* ARABIC ">
-        <w:r>
-          <w:rPr>
-            <w:noProof/>
-          </w:rPr>
-          <w:t>25</w:t>
-        </w:r>
-      </w:fldSimple>
+      <w:r>
+        <w:fldChar w:fldCharType="begin"/>
+      </w:r>
+      <w:r>
+        <w:instrText xml:space="preserve"> SEQ Gambar_ \* ARABIC </w:instrText>
+      </w:r>
+      <w:r>
+        <w:fldChar w:fldCharType="separate"/>
+      </w:r>
+      <w:r>
+        <w:rPr>
+          <w:noProof/>
+        </w:rPr>
+        <w:t>25</w:t>
+      </w:r>
+      <w:r>
+        <w:rPr>
+          <w:noProof/>
+        </w:rPr>
+        <w:fldChar w:fldCharType="end"/>
+      </w:r>
       <w:r>
         <w:rPr>
           <w:lang w:val="id-ID"/>
@@ -38839,7 +39366,6 @@
       <w:r>
         <w:rPr>
           <w:noProof/>
-          <w:lang w:val="id-ID" w:eastAsia="id-ID"/>
         </w:rPr>
         <w:lastRenderedPageBreak/>
         <w:drawing>
@@ -38900,14 +39426,27 @@
       <w:r>
         <w:t xml:space="preserve">Gambar  </w:t>
       </w:r>
-      <w:fldSimple w:instr=" SEQ Gambar_ \* ARABIC ">
-        <w:r>
-          <w:rPr>
-            <w:noProof/>
-          </w:rPr>
-          <w:t>26</w:t>
-        </w:r>
-      </w:fldSimple>
+      <w:r>
+        <w:fldChar w:fldCharType="begin"/>
+      </w:r>
+      <w:r>
+        <w:instrText xml:space="preserve"> SEQ Gambar_ \* ARABIC </w:instrText>
+      </w:r>
+      <w:r>
+        <w:fldChar w:fldCharType="separate"/>
+      </w:r>
+      <w:r>
+        <w:rPr>
+          <w:noProof/>
+        </w:rPr>
+        <w:t>26</w:t>
+      </w:r>
+      <w:r>
+        <w:rPr>
+          <w:noProof/>
+        </w:rPr>
+        <w:fldChar w:fldCharType="end"/>
+      </w:r>
       <w:r>
         <w:rPr>
           <w:lang w:val="id-ID"/>
@@ -38947,7 +39486,6 @@
       <w:r>
         <w:rPr>
           <w:noProof/>
-          <w:lang w:val="id-ID" w:eastAsia="id-ID"/>
         </w:rPr>
         <w:drawing>
           <wp:inline distT="0" distB="0" distL="0" distR="0" wp14:anchorId="7779A00F" wp14:editId="0FFE4894">
@@ -39010,14 +39548,27 @@
       <w:r>
         <w:t xml:space="preserve">Gambar  </w:t>
       </w:r>
-      <w:fldSimple w:instr=" SEQ Gambar_ \* ARABIC ">
-        <w:r>
-          <w:rPr>
-            <w:noProof/>
-          </w:rPr>
-          <w:t>27</w:t>
-        </w:r>
-      </w:fldSimple>
+      <w:r>
+        <w:fldChar w:fldCharType="begin"/>
+      </w:r>
+      <w:r>
+        <w:instrText xml:space="preserve"> SEQ Gambar_ \* ARABIC </w:instrText>
+      </w:r>
+      <w:r>
+        <w:fldChar w:fldCharType="separate"/>
+      </w:r>
+      <w:r>
+        <w:rPr>
+          <w:noProof/>
+        </w:rPr>
+        <w:t>27</w:t>
+      </w:r>
+      <w:r>
+        <w:rPr>
+          <w:noProof/>
+        </w:rPr>
+        <w:fldChar w:fldCharType="end"/>
+      </w:r>
       <w:r>
         <w:rPr>
           <w:lang w:val="id-ID"/>
@@ -39069,7 +39620,6 @@
       <w:r>
         <w:rPr>
           <w:noProof/>
-          <w:lang w:val="id-ID" w:eastAsia="id-ID"/>
         </w:rPr>
         <w:drawing>
           <wp:inline distT="0" distB="0" distL="0" distR="0">
@@ -39132,14 +39682,27 @@
       <w:r>
         <w:t xml:space="preserve">Gambar  </w:t>
       </w:r>
-      <w:fldSimple w:instr=" SEQ Gambar_ \* ARABIC ">
-        <w:r>
-          <w:rPr>
-            <w:noProof/>
-          </w:rPr>
-          <w:t>28</w:t>
-        </w:r>
-      </w:fldSimple>
+      <w:r>
+        <w:fldChar w:fldCharType="begin"/>
+      </w:r>
+      <w:r>
+        <w:instrText xml:space="preserve"> SEQ Gambar_ \* ARABIC </w:instrText>
+      </w:r>
+      <w:r>
+        <w:fldChar w:fldCharType="separate"/>
+      </w:r>
+      <w:r>
+        <w:rPr>
+          <w:noProof/>
+        </w:rPr>
+        <w:t>28</w:t>
+      </w:r>
+      <w:r>
+        <w:rPr>
+          <w:noProof/>
+        </w:rPr>
+        <w:fldChar w:fldCharType="end"/>
+      </w:r>
       <w:r>
         <w:rPr>
           <w:lang w:val="id-ID"/>
@@ -39156,7 +39719,6 @@
       <w:r>
         <w:rPr>
           <w:noProof/>
-          <w:lang w:val="id-ID" w:eastAsia="id-ID"/>
         </w:rPr>
         <w:drawing>
           <wp:inline distT="0" distB="0" distL="0" distR="0" wp14:anchorId="49AF68AD" wp14:editId="694F88EA">
@@ -39219,14 +39781,27 @@
       <w:r>
         <w:t xml:space="preserve">Gambar  </w:t>
       </w:r>
-      <w:fldSimple w:instr=" SEQ Gambar_ \* ARABIC ">
-        <w:r>
-          <w:rPr>
-            <w:noProof/>
-          </w:rPr>
-          <w:t>29</w:t>
-        </w:r>
-      </w:fldSimple>
+      <w:r>
+        <w:fldChar w:fldCharType="begin"/>
+      </w:r>
+      <w:r>
+        <w:instrText xml:space="preserve"> SEQ Gambar_ \* ARABIC </w:instrText>
+      </w:r>
+      <w:r>
+        <w:fldChar w:fldCharType="separate"/>
+      </w:r>
+      <w:r>
+        <w:rPr>
+          <w:noProof/>
+        </w:rPr>
+        <w:t>29</w:t>
+      </w:r>
+      <w:r>
+        <w:rPr>
+          <w:noProof/>
+        </w:rPr>
+        <w:fldChar w:fldCharType="end"/>
+      </w:r>
       <w:r>
         <w:rPr>
           <w:lang w:val="id-ID"/>
@@ -39243,7 +39818,6 @@
       <w:r>
         <w:rPr>
           <w:noProof/>
-          <w:lang w:val="id-ID" w:eastAsia="id-ID"/>
         </w:rPr>
         <w:lastRenderedPageBreak/>
         <w:drawing>
@@ -39304,14 +39878,27 @@
       <w:r>
         <w:t xml:space="preserve">Gambar  </w:t>
       </w:r>
-      <w:fldSimple w:instr=" SEQ Gambar_ \* ARABIC ">
-        <w:r>
-          <w:rPr>
-            <w:noProof/>
-          </w:rPr>
-          <w:t>30</w:t>
-        </w:r>
-      </w:fldSimple>
+      <w:r>
+        <w:fldChar w:fldCharType="begin"/>
+      </w:r>
+      <w:r>
+        <w:instrText xml:space="preserve"> SEQ Gambar_ \* ARABIC </w:instrText>
+      </w:r>
+      <w:r>
+        <w:fldChar w:fldCharType="separate"/>
+      </w:r>
+      <w:r>
+        <w:rPr>
+          <w:noProof/>
+        </w:rPr>
+        <w:t>30</w:t>
+      </w:r>
+      <w:r>
+        <w:rPr>
+          <w:noProof/>
+        </w:rPr>
+        <w:fldChar w:fldCharType="end"/>
+      </w:r>
       <w:r>
         <w:rPr>
           <w:lang w:val="id-ID"/>
@@ -39328,7 +39915,6 @@
       <w:r>
         <w:rPr>
           <w:noProof/>
-          <w:lang w:val="id-ID" w:eastAsia="id-ID"/>
         </w:rPr>
         <w:lastRenderedPageBreak/>
         <w:drawing>
@@ -39389,14 +39975,27 @@
       <w:r>
         <w:t xml:space="preserve">Gambar  </w:t>
       </w:r>
-      <w:fldSimple w:instr=" SEQ Gambar_ \* ARABIC ">
-        <w:r>
-          <w:rPr>
-            <w:noProof/>
-          </w:rPr>
-          <w:t>31</w:t>
-        </w:r>
-      </w:fldSimple>
+      <w:r>
+        <w:fldChar w:fldCharType="begin"/>
+      </w:r>
+      <w:r>
+        <w:instrText xml:space="preserve"> SEQ Gambar_ \* ARABIC </w:instrText>
+      </w:r>
+      <w:r>
+        <w:fldChar w:fldCharType="separate"/>
+      </w:r>
+      <w:r>
+        <w:rPr>
+          <w:noProof/>
+        </w:rPr>
+        <w:t>31</w:t>
+      </w:r>
+      <w:r>
+        <w:rPr>
+          <w:noProof/>
+        </w:rPr>
+        <w:fldChar w:fldCharType="end"/>
+      </w:r>
       <w:r>
         <w:rPr>
           <w:lang w:val="id-ID"/>
@@ -39413,7 +40012,6 @@
       <w:r>
         <w:rPr>
           <w:noProof/>
-          <w:lang w:val="id-ID" w:eastAsia="id-ID"/>
         </w:rPr>
         <w:lastRenderedPageBreak/>
         <w:drawing>
@@ -39477,14 +40075,27 @@
       <w:r>
         <w:t xml:space="preserve">Gambar  </w:t>
       </w:r>
-      <w:fldSimple w:instr=" SEQ Gambar_ \* ARABIC ">
-        <w:r>
-          <w:rPr>
-            <w:noProof/>
-          </w:rPr>
-          <w:t>32</w:t>
-        </w:r>
-      </w:fldSimple>
+      <w:r>
+        <w:fldChar w:fldCharType="begin"/>
+      </w:r>
+      <w:r>
+        <w:instrText xml:space="preserve"> SEQ Gambar_ \* ARABIC </w:instrText>
+      </w:r>
+      <w:r>
+        <w:fldChar w:fldCharType="separate"/>
+      </w:r>
+      <w:r>
+        <w:rPr>
+          <w:noProof/>
+        </w:rPr>
+        <w:t>32</w:t>
+      </w:r>
+      <w:r>
+        <w:rPr>
+          <w:noProof/>
+        </w:rPr>
+        <w:fldChar w:fldCharType="end"/>
+      </w:r>
       <w:r>
         <w:rPr>
           <w:lang w:val="id-ID"/>
@@ -44375,7 +44986,7 @@
           <w:rPr>
             <w:noProof/>
           </w:rPr>
-          <w:t>3</w:t>
+          <w:t>9</w:t>
         </w:r>
         <w:r>
           <w:rPr>
@@ -44421,7 +45032,7 @@
 
 <file path=word/numbering.xml><?xml version="1.0" encoding="utf-8"?>
 <w:numbering xmlns:wpc="http://schemas.microsoft.com/office/word/2010/wordprocessingCanvas" xmlns:mc="http://schemas.openxmlformats.org/markup-compatibility/2006" xmlns:o="urn:schemas-microsoft-com:office:office" xmlns:r="http://schemas.openxmlformats.org/officeDocument/2006/relationships" xmlns:m="http://schemas.openxmlformats.org/officeDocument/2006/math" xmlns:v="urn:schemas-microsoft-com:vml" xmlns:wp14="http://schemas.microsoft.com/office/word/2010/wordprocessingDrawing" xmlns:wp="http://schemas.openxmlformats.org/drawingml/2006/wordprocessingDrawing" xmlns:w10="urn:schemas-microsoft-com:office:word" xmlns:w="http://schemas.openxmlformats.org/wordprocessingml/2006/main" xmlns:w14="http://schemas.microsoft.com/office/word/2010/wordml" xmlns:w15="http://schemas.microsoft.com/office/word/2012/wordml" xmlns:wpg="http://schemas.microsoft.com/office/word/2010/wordprocessingGroup" xmlns:wpi="http://schemas.microsoft.com/office/word/2010/wordprocessingInk" xmlns:wne="http://schemas.microsoft.com/office/word/2006/wordml" xmlns:wps="http://schemas.microsoft.com/office/word/2010/wordprocessingShape" mc:Ignorable="w14 w15 wp14">
-  <w:abstractNum w:abstractNumId="0" w15:restartNumberingAfterBreak="0">
+  <w:abstractNum w:abstractNumId="0">
     <w:nsid w:val="04C9306A"/>
     <w:multiLevelType w:val="hybridMultilevel"/>
     <w:tmpl w:val="089A41F2"/>
@@ -44507,7 +45118,7 @@
       </w:pPr>
     </w:lvl>
   </w:abstractNum>
-  <w:abstractNum w:abstractNumId="1" w15:restartNumberingAfterBreak="0">
+  <w:abstractNum w:abstractNumId="1">
     <w:nsid w:val="06522CF1"/>
     <w:multiLevelType w:val="hybridMultilevel"/>
     <w:tmpl w:val="5CF6BA70"/>
@@ -44596,7 +45207,7 @@
       </w:pPr>
     </w:lvl>
   </w:abstractNum>
-  <w:abstractNum w:abstractNumId="2" w15:restartNumberingAfterBreak="0">
+  <w:abstractNum w:abstractNumId="2">
     <w:nsid w:val="0B097810"/>
     <w:multiLevelType w:val="hybridMultilevel"/>
     <w:tmpl w:val="4E8E2DD2"/>
@@ -44685,7 +45296,7 @@
       </w:pPr>
     </w:lvl>
   </w:abstractNum>
-  <w:abstractNum w:abstractNumId="3" w15:restartNumberingAfterBreak="0">
+  <w:abstractNum w:abstractNumId="3">
     <w:nsid w:val="0B63042F"/>
     <w:multiLevelType w:val="hybridMultilevel"/>
     <w:tmpl w:val="4E14D5AE"/>
@@ -44774,7 +45385,7 @@
       </w:pPr>
     </w:lvl>
   </w:abstractNum>
-  <w:abstractNum w:abstractNumId="4" w15:restartNumberingAfterBreak="0">
+  <w:abstractNum w:abstractNumId="4">
     <w:nsid w:val="0D3144FA"/>
     <w:multiLevelType w:val="hybridMultilevel"/>
     <w:tmpl w:val="EB8851D2"/>
@@ -44860,7 +45471,7 @@
       </w:pPr>
     </w:lvl>
   </w:abstractNum>
-  <w:abstractNum w:abstractNumId="5" w15:restartNumberingAfterBreak="0">
+  <w:abstractNum w:abstractNumId="5">
     <w:nsid w:val="0D442E02"/>
     <w:multiLevelType w:val="hybridMultilevel"/>
     <w:tmpl w:val="EAD0F5A4"/>
@@ -44949,7 +45560,7 @@
       </w:pPr>
     </w:lvl>
   </w:abstractNum>
-  <w:abstractNum w:abstractNumId="6" w15:restartNumberingAfterBreak="0">
+  <w:abstractNum w:abstractNumId="6">
     <w:nsid w:val="11D539B4"/>
     <w:multiLevelType w:val="hybridMultilevel"/>
     <w:tmpl w:val="A080C278"/>
@@ -45038,7 +45649,7 @@
       </w:pPr>
     </w:lvl>
   </w:abstractNum>
-  <w:abstractNum w:abstractNumId="7" w15:restartNumberingAfterBreak="0">
+  <w:abstractNum w:abstractNumId="7">
     <w:nsid w:val="12AE4D60"/>
     <w:multiLevelType w:val="hybridMultilevel"/>
     <w:tmpl w:val="A4F4B934"/>
@@ -45151,7 +45762,7 @@
       </w:rPr>
     </w:lvl>
   </w:abstractNum>
-  <w:abstractNum w:abstractNumId="8" w15:restartNumberingAfterBreak="0">
+  <w:abstractNum w:abstractNumId="8">
     <w:nsid w:val="139A2494"/>
     <w:multiLevelType w:val="hybridMultilevel"/>
     <w:tmpl w:val="79C88D60"/>
@@ -45241,7 +45852,7 @@
       </w:pPr>
     </w:lvl>
   </w:abstractNum>
-  <w:abstractNum w:abstractNumId="9" w15:restartNumberingAfterBreak="0">
+  <w:abstractNum w:abstractNumId="9">
     <w:nsid w:val="179F5A6A"/>
     <w:multiLevelType w:val="hybridMultilevel"/>
     <w:tmpl w:val="E93096A4"/>
@@ -45378,7 +45989,7 @@
       </w:pPr>
     </w:lvl>
   </w:abstractNum>
-  <w:abstractNum w:abstractNumId="10" w15:restartNumberingAfterBreak="0">
+  <w:abstractNum w:abstractNumId="10">
     <w:nsid w:val="1818754C"/>
     <w:multiLevelType w:val="hybridMultilevel"/>
     <w:tmpl w:val="EEBAEDDE"/>
@@ -45515,7 +46126,7 @@
       </w:pPr>
     </w:lvl>
   </w:abstractNum>
-  <w:abstractNum w:abstractNumId="11" w15:restartNumberingAfterBreak="0">
+  <w:abstractNum w:abstractNumId="11">
     <w:nsid w:val="20F50A36"/>
     <w:multiLevelType w:val="hybridMultilevel"/>
     <w:tmpl w:val="954AB5DA"/>
@@ -45604,7 +46215,7 @@
       </w:pPr>
     </w:lvl>
   </w:abstractNum>
-  <w:abstractNum w:abstractNumId="12" w15:restartNumberingAfterBreak="0">
+  <w:abstractNum w:abstractNumId="12">
     <w:nsid w:val="2142110A"/>
     <w:multiLevelType w:val="hybridMultilevel"/>
     <w:tmpl w:val="5542560A"/>
@@ -45693,7 +46304,7 @@
       </w:pPr>
     </w:lvl>
   </w:abstractNum>
-  <w:abstractNum w:abstractNumId="13" w15:restartNumberingAfterBreak="0">
+  <w:abstractNum w:abstractNumId="13">
     <w:nsid w:val="2A652B23"/>
     <w:multiLevelType w:val="hybridMultilevel"/>
     <w:tmpl w:val="A844A756"/>
@@ -45779,7 +46390,7 @@
       </w:pPr>
     </w:lvl>
   </w:abstractNum>
-  <w:abstractNum w:abstractNumId="14" w15:restartNumberingAfterBreak="0">
+  <w:abstractNum w:abstractNumId="14">
     <w:nsid w:val="2FE819EC"/>
     <w:multiLevelType w:val="hybridMultilevel"/>
     <w:tmpl w:val="810408EE"/>
@@ -45868,7 +46479,7 @@
       </w:pPr>
     </w:lvl>
   </w:abstractNum>
-  <w:abstractNum w:abstractNumId="15" w15:restartNumberingAfterBreak="0">
+  <w:abstractNum w:abstractNumId="15">
     <w:nsid w:val="32CB4AB1"/>
     <w:multiLevelType w:val="hybridMultilevel"/>
     <w:tmpl w:val="48A69ECA"/>
@@ -45954,7 +46565,7 @@
       </w:pPr>
     </w:lvl>
   </w:abstractNum>
-  <w:abstractNum w:abstractNumId="16" w15:restartNumberingAfterBreak="0">
+  <w:abstractNum w:abstractNumId="16">
     <w:nsid w:val="34573B77"/>
     <w:multiLevelType w:val="hybridMultilevel"/>
     <w:tmpl w:val="53AC5874"/>
@@ -46043,7 +46654,7 @@
       </w:pPr>
     </w:lvl>
   </w:abstractNum>
-  <w:abstractNum w:abstractNumId="17" w15:restartNumberingAfterBreak="0">
+  <w:abstractNum w:abstractNumId="17">
     <w:nsid w:val="368B1F31"/>
     <w:multiLevelType w:val="hybridMultilevel"/>
     <w:tmpl w:val="0F243CE6"/>
@@ -46138,7 +46749,7 @@
       </w:pPr>
     </w:lvl>
   </w:abstractNum>
-  <w:abstractNum w:abstractNumId="18" w15:restartNumberingAfterBreak="0">
+  <w:abstractNum w:abstractNumId="18">
     <w:nsid w:val="3887554C"/>
     <w:multiLevelType w:val="hybridMultilevel"/>
     <w:tmpl w:val="161A4EFC"/>
@@ -46227,7 +46838,7 @@
       </w:pPr>
     </w:lvl>
   </w:abstractNum>
-  <w:abstractNum w:abstractNumId="19" w15:restartNumberingAfterBreak="0">
+  <w:abstractNum w:abstractNumId="19">
     <w:nsid w:val="3E580836"/>
     <w:multiLevelType w:val="hybridMultilevel"/>
     <w:tmpl w:val="3446B29E"/>
@@ -46316,7 +46927,7 @@
       </w:pPr>
     </w:lvl>
   </w:abstractNum>
-  <w:abstractNum w:abstractNumId="20" w15:restartNumberingAfterBreak="0">
+  <w:abstractNum w:abstractNumId="20">
     <w:nsid w:val="46347FB6"/>
     <w:multiLevelType w:val="hybridMultilevel"/>
     <w:tmpl w:val="F1D41186"/>
@@ -46405,7 +47016,7 @@
       </w:pPr>
     </w:lvl>
   </w:abstractNum>
-  <w:abstractNum w:abstractNumId="21" w15:restartNumberingAfterBreak="0">
+  <w:abstractNum w:abstractNumId="21">
     <w:nsid w:val="5B1C037B"/>
     <w:multiLevelType w:val="hybridMultilevel"/>
     <w:tmpl w:val="623AEA7E"/>
@@ -46491,7 +47102,7 @@
       </w:pPr>
     </w:lvl>
   </w:abstractNum>
-  <w:abstractNum w:abstractNumId="22" w15:restartNumberingAfterBreak="0">
+  <w:abstractNum w:abstractNumId="22">
     <w:nsid w:val="5B941880"/>
     <w:multiLevelType w:val="hybridMultilevel"/>
     <w:tmpl w:val="B0BE0E3A"/>
@@ -46577,7 +47188,7 @@
       </w:pPr>
     </w:lvl>
   </w:abstractNum>
-  <w:abstractNum w:abstractNumId="23" w15:restartNumberingAfterBreak="0">
+  <w:abstractNum w:abstractNumId="23">
     <w:nsid w:val="5C4747B9"/>
     <w:multiLevelType w:val="hybridMultilevel"/>
     <w:tmpl w:val="56126C52"/>
@@ -46666,7 +47277,7 @@
       </w:pPr>
     </w:lvl>
   </w:abstractNum>
-  <w:abstractNum w:abstractNumId="24" w15:restartNumberingAfterBreak="0">
+  <w:abstractNum w:abstractNumId="24">
     <w:nsid w:val="5CD51E1E"/>
     <w:multiLevelType w:val="hybridMultilevel"/>
     <w:tmpl w:val="4E8E2DD2"/>
@@ -46755,7 +47366,7 @@
       </w:pPr>
     </w:lvl>
   </w:abstractNum>
-  <w:abstractNum w:abstractNumId="25" w15:restartNumberingAfterBreak="0">
+  <w:abstractNum w:abstractNumId="25">
     <w:nsid w:val="5F800F19"/>
     <w:multiLevelType w:val="hybridMultilevel"/>
     <w:tmpl w:val="DD800370"/>
@@ -47531,6 +48142,7 @@
       <w:spacing w:after="0" w:line="240" w:lineRule="auto"/>
     </w:pPr>
     <w:tblPr>
+      <w:tblInd w:w="0" w:type="dxa"/>
       <w:tblBorders>
         <w:top w:val="single" w:sz="4" w:space="0" w:color="auto"/>
         <w:left w:val="single" w:sz="4" w:space="0" w:color="auto"/>
@@ -47539,6 +48151,12 @@
         <w:insideH w:val="single" w:sz="4" w:space="0" w:color="auto"/>
         <w:insideV w:val="single" w:sz="4" w:space="0" w:color="auto"/>
       </w:tblBorders>
+      <w:tblCellMar>
+        <w:top w:w="0" w:type="dxa"/>
+        <w:left w:w="108" w:type="dxa"/>
+        <w:bottom w:w="0" w:type="dxa"/>
+        <w:right w:w="108" w:type="dxa"/>
+      </w:tblCellMar>
     </w:tblPr>
   </w:style>
   <w:style w:type="paragraph" w:styleId="Caption">
@@ -48747,7 +49365,7 @@
 </file>
 
 <file path=customXml/itemProps1.xml><?xml version="1.0" encoding="utf-8"?>
-<ds:datastoreItem xmlns:ds="http://schemas.openxmlformats.org/officeDocument/2006/customXml" ds:itemID="{BFE55DE0-BA3C-4BDC-B255-E3A28046A662}">
+<ds:datastoreItem xmlns:ds="http://schemas.openxmlformats.org/officeDocument/2006/customXml" ds:itemID="{63548E6D-F519-491E-86B9-F3644266DE34}">
   <ds:schemaRefs>
     <ds:schemaRef ds:uri="http://schemas.openxmlformats.org/officeDocument/2006/bibliography"/>
   </ds:schemaRefs>

</xml_diff>